<commit_message>
stuff with lit review
</commit_message>
<xml_diff>
--- a/Document/Bill_Kulp_Thesis_2012_04_25.docx
+++ b/Document/Bill_Kulp_Thesis_2012_04_25.docx
@@ -3,6 +3,11 @@
 <w:document xmlns:wpc="http://schemas.microsoft.com/office/word/2010/wordprocessingCanvas" xmlns:mc="http://schemas.openxmlformats.org/markup-compatibility/2006" xmlns:o="urn:schemas-microsoft-com:office:office" xmlns:r="http://schemas.openxmlformats.org/officeDocument/2006/relationships" xmlns:m="http://schemas.openxmlformats.org/officeDocument/2006/math" xmlns:v="urn:schemas-microsoft-com:vml" xmlns:wp14="http://schemas.microsoft.com/office/word/2010/wordprocessingDrawing" xmlns:wp="http://schemas.openxmlformats.org/drawingml/2006/wordprocessingDrawing" xmlns:w10="urn:schemas-microsoft-com:office:word" xmlns:w="http://schemas.openxmlformats.org/wordprocessingml/2006/main" xmlns:w14="http://schemas.microsoft.com/office/word/2010/wordml" xmlns:wpg="http://schemas.microsoft.com/office/word/2010/wordprocessingGroup" xmlns:wpi="http://schemas.microsoft.com/office/word/2010/wordprocessingInk" xmlns:wne="http://schemas.microsoft.com/office/word/2006/wordml" xmlns:wps="http://schemas.microsoft.com/office/word/2010/wordprocessingShape" mc:Ignorable="w14 wp14">
   <w:body>
     <w:p>
+      <w:del w:id="0" w:author="Bill" w:date="2012-04-26T13:11:00Z">
+        <w:r>
+          <w:delText>k</w:delText>
+        </w:r>
+      </w:del>
       <w:r>
         <w:t>Cover</w:t>
       </w:r>
@@ -2974,11 +2979,9 @@
       </w:r>
     </w:p>
     <w:p>
-      <w:proofErr w:type="gramStart"/>
       <w:r>
         <w:t>stuff</w:t>
       </w:r>
-      <w:proofErr w:type="gramEnd"/>
     </w:p>
     <w:p>
       <w:r>
@@ -3006,12 +3009,12 @@
       <w:pPr>
         <w:pStyle w:val="Heading1"/>
       </w:pPr>
-      <w:bookmarkStart w:id="0" w:name="_Toc323147616"/>
+      <w:bookmarkStart w:id="1" w:name="_Toc323147616"/>
       <w:r>
         <w:lastRenderedPageBreak/>
         <w:t>Introduction</w:t>
       </w:r>
-      <w:bookmarkEnd w:id="0"/>
+      <w:bookmarkEnd w:id="1"/>
     </w:p>
     <w:p>
       <w:pPr>
@@ -3022,11 +3025,7 @@
         <w:t>Human-machine interaction is a highly active area of res</w:t>
       </w:r>
       <w:r>
-        <w:t xml:space="preserve">earch in the field of robotics.  </w:t>
-      </w:r>
-      <w:proofErr w:type="gramStart"/>
-      <w:r>
-        <w:t xml:space="preserve">Being able to seamlessly interact with humans opens up a whole range of possible applications </w:t>
+        <w:t xml:space="preserve">earch in the field of robotics.  Being able to seamlessly interact with humans opens up a whole range of possible applications </w:t>
       </w:r>
       <w:r>
         <w:t xml:space="preserve">currently seen only in </w:t>
@@ -3037,7 +3036,6 @@
       <w:r>
         <w:t>.</w:t>
       </w:r>
-      <w:proofErr w:type="gramEnd"/>
     </w:p>
     <w:p>
       <w:pPr>
@@ -3067,6 +3065,15 @@
       <w:pPr>
         <w:spacing w:line="480" w:lineRule="auto"/>
         <w:ind w:firstLine="720"/>
+        <w:rPr>
+          <w:ins w:id="2" w:author="Bill" w:date="2012-04-26T13:56:00Z"/>
+        </w:rPr>
+        <w:pPrChange w:id="3" w:author="Bill" w:date="2012-04-26T13:48:00Z">
+          <w:pPr>
+            <w:spacing w:line="480" w:lineRule="auto"/>
+            <w:ind w:firstLine="720"/>
+          </w:pPr>
+        </w:pPrChange>
       </w:pPr>
       <w:r>
         <w:t xml:space="preserve"> </w:t>
@@ -3080,14 +3087,381 @@
     </w:p>
     <w:p>
       <w:pPr>
+        <w:spacing w:line="480" w:lineRule="auto"/>
+        <w:ind w:firstLine="720"/>
+        <w:rPr>
+          <w:ins w:id="4" w:author="Bill" w:date="2012-04-26T13:49:00Z"/>
+        </w:rPr>
+        <w:pPrChange w:id="5" w:author="Bill" w:date="2012-04-26T13:48:00Z">
+          <w:pPr>
+            <w:spacing w:line="480" w:lineRule="auto"/>
+            <w:ind w:firstLine="720"/>
+          </w:pPr>
+        </w:pPrChange>
+      </w:pPr>
+      <w:ins w:id="6" w:author="Bill" w:date="2012-04-26T13:56:00Z">
+        <w:r>
+          <w:t xml:space="preserve">Person tracking is a difficult problem.  Humans have wide variation in size, shape, and colors, and their appearance changes over time with changes in posture and picking up objects.  Additionally, when the robot is </w:t>
+        </w:r>
+      </w:ins>
+      <w:ins w:id="7" w:author="Bill" w:date="2012-04-26T13:57:00Z">
+        <w:r>
+          <w:t xml:space="preserve">in motion, it becomes difficult to separate the target’s motion from </w:t>
+        </w:r>
+      </w:ins>
+      <w:ins w:id="8" w:author="Bill" w:date="2012-04-26T13:58:00Z">
+        <w:r>
+          <w:t>background motion.</w:t>
+        </w:r>
+      </w:ins>
+    </w:p>
+    <w:p>
+      <w:pPr>
+        <w:spacing w:line="480" w:lineRule="auto"/>
+        <w:ind w:firstLine="720"/>
+        <w:rPr>
+          <w:ins w:id="9" w:author="Bill" w:date="2012-04-26T13:49:00Z"/>
+        </w:rPr>
+        <w:pPrChange w:id="10" w:author="Bill" w:date="2012-04-26T13:48:00Z">
+          <w:pPr>
+            <w:spacing w:line="480" w:lineRule="auto"/>
+            <w:ind w:firstLine="720"/>
+          </w:pPr>
+        </w:pPrChange>
+      </w:pPr>
+      <w:ins w:id="11" w:author="Bill" w:date="2012-04-26T13:49:00Z">
+        <w:r>
+          <w:t>Most systems make assumpti</w:t>
+        </w:r>
+      </w:ins>
+      <w:ins w:id="12" w:author="Bill" w:date="2012-04-26T13:59:00Z">
+        <w:r>
+          <w:t>ons about the targe</w:t>
+        </w:r>
+      </w:ins>
+    </w:p>
+    <w:p>
+      <w:pPr>
+        <w:spacing w:line="480" w:lineRule="auto"/>
+        <w:ind w:firstLine="720"/>
+        <w:rPr>
+          <w:ins w:id="13" w:author="Bill" w:date="2012-04-26T13:50:00Z"/>
+        </w:rPr>
+        <w:pPrChange w:id="14" w:author="Bill" w:date="2012-04-26T13:48:00Z">
+          <w:pPr>
+            <w:spacing w:line="480" w:lineRule="auto"/>
+            <w:ind w:firstLine="720"/>
+          </w:pPr>
+        </w:pPrChange>
+      </w:pPr>
+      <w:ins w:id="15" w:author="Bill" w:date="2012-04-26T13:50:00Z">
+        <w:r>
+          <w:t xml:space="preserve">Many systems use a probabilistic approach based on Kalman filters or particle filters.  In these systems, </w:t>
+        </w:r>
+      </w:ins>
+      <w:ins w:id="16" w:author="Bill" w:date="2012-04-26T13:53:00Z">
+        <w:r>
+          <w:t>the filter maintains an estimate of the user</w:t>
+        </w:r>
+      </w:ins>
+      <w:ins w:id="17" w:author="Bill" w:date="2012-04-26T13:54:00Z">
+        <w:r>
+          <w:t xml:space="preserve">’s </w:t>
+        </w:r>
+        <w:r>
+          <w:lastRenderedPageBreak/>
+          <w:t>position and the system continuously makes measurements.  Positive measurements are associated with the tracker based on distance, and used to update the tracker</w:t>
+        </w:r>
+      </w:ins>
+      <w:ins w:id="18" w:author="Bill" w:date="2012-04-26T13:55:00Z">
+        <w:r>
+          <w:t>’s position.</w:t>
+        </w:r>
+      </w:ins>
+      <w:ins w:id="19" w:author="Bill" w:date="2012-04-26T13:59:00Z">
+        <w:r>
+          <w:t xml:space="preserve"> [get references from </w:t>
+        </w:r>
+        <w:r>
+          <w:t>Better Models For People Tracking</w:t>
+        </w:r>
+        <w:r>
+          <w:t>]</w:t>
+        </w:r>
+      </w:ins>
+      <w:ins w:id="20" w:author="Bill" w:date="2012-04-26T14:00:00Z">
+        <w:r>
+          <w:t xml:space="preserve">  A filter approach is especially useful when multiple targets have similar appearances.</w:t>
+        </w:r>
+      </w:ins>
+    </w:p>
+    <w:p>
+      <w:pPr>
+        <w:spacing w:line="480" w:lineRule="auto"/>
+        <w:ind w:firstLine="720"/>
+        <w:rPr>
+          <w:ins w:id="21" w:author="Bill" w:date="2012-04-26T14:10:00Z"/>
+        </w:rPr>
+        <w:pPrChange w:id="22" w:author="Bill" w:date="2012-04-26T13:48:00Z">
+          <w:pPr>
+            <w:spacing w:line="480" w:lineRule="auto"/>
+            <w:ind w:firstLine="720"/>
+          </w:pPr>
+        </w:pPrChange>
+      </w:pPr>
+      <w:ins w:id="23" w:author="Bill" w:date="2012-04-26T13:52:00Z">
+        <w:r>
+          <w:t xml:space="preserve">The proposed system uses a Kalman-filter approach with several sources of information, the main one being observations of </w:t>
+        </w:r>
+      </w:ins>
+      <w:ins w:id="24" w:author="Bill" w:date="2012-04-26T13:53:00Z">
+        <w:r>
+          <w:t>humans from the Microsoft Kinect sensor.</w:t>
+        </w:r>
+      </w:ins>
+    </w:p>
+    <w:p>
+      <w:pPr>
+        <w:spacing w:line="480" w:lineRule="auto"/>
+        <w:ind w:firstLine="720"/>
+        <w:rPr>
+          <w:ins w:id="25" w:author="Bill" w:date="2012-04-26T14:14:00Z"/>
+        </w:rPr>
+        <w:pPrChange w:id="26" w:author="Bill" w:date="2012-04-26T13:48:00Z">
+          <w:pPr>
+            <w:spacing w:line="480" w:lineRule="auto"/>
+            <w:ind w:firstLine="720"/>
+          </w:pPr>
+        </w:pPrChange>
+      </w:pPr>
+      <w:ins w:id="27" w:author="Bill" w:date="2012-04-26T14:11:00Z">
+        <w:r>
+          <w:t xml:space="preserve">Computer vision is most often used for person tracking.  Binocular and monocular cameras are inexpensive and common on mobile robots, and vision is intuitive to us as humans.  </w:t>
+        </w:r>
+      </w:ins>
+      <w:ins w:id="28" w:author="Bill" w:date="2012-04-26T14:12:00Z">
+        <w:r>
+          <w:t>A video feed provides a huge amount of information; the problem is in segmenting it and interpreting it.</w:t>
+        </w:r>
+      </w:ins>
+    </w:p>
+    <w:p>
+      <w:pPr>
+        <w:spacing w:line="480" w:lineRule="auto"/>
+        <w:ind w:firstLine="720"/>
+        <w:rPr>
+          <w:ins w:id="29" w:author="Bill" w:date="2012-04-26T14:12:00Z"/>
+        </w:rPr>
+        <w:pPrChange w:id="30" w:author="Bill" w:date="2012-04-26T13:48:00Z">
+          <w:pPr>
+            <w:spacing w:line="480" w:lineRule="auto"/>
+            <w:ind w:firstLine="720"/>
+          </w:pPr>
+        </w:pPrChange>
+      </w:pPr>
+      <w:ins w:id="31" w:author="Bill" w:date="2012-04-26T14:14:00Z">
+        <w:r>
+          <w:t>Many vision systems incorporate color information, being readily accessible from cameras and intuitive to us as humans.</w:t>
+        </w:r>
+      </w:ins>
+    </w:p>
+    <w:p>
+      <w:pPr>
+        <w:spacing w:line="480" w:lineRule="auto"/>
+        <w:ind w:firstLine="720"/>
+        <w:rPr>
+          <w:ins w:id="32" w:author="Bill" w:date="2012-04-26T14:44:00Z"/>
+        </w:rPr>
+        <w:pPrChange w:id="33" w:author="Bill" w:date="2012-04-26T13:48:00Z">
+          <w:pPr>
+            <w:spacing w:line="480" w:lineRule="auto"/>
+            <w:ind w:firstLine="720"/>
+          </w:pPr>
+        </w:pPrChange>
+      </w:pPr>
+      <w:ins w:id="34" w:author="Bill" w:date="2012-04-26T14:18:00Z">
+        <w:r>
+          <w:t>More recently, person tracking systems have used depth information from stereo cameras.</w:t>
+        </w:r>
+      </w:ins>
+    </w:p>
+    <w:p>
+      <w:pPr>
+        <w:spacing w:line="480" w:lineRule="auto"/>
+        <w:ind w:firstLine="720"/>
+        <w:rPr>
+          <w:ins w:id="35" w:author="Bill" w:date="2012-04-26T14:44:00Z"/>
+        </w:rPr>
+      </w:pPr>
+      <w:ins w:id="36" w:author="Bill" w:date="2012-04-26T14:44:00Z">
+        <w:r>
+          <w:t>[</w:t>
+        </w:r>
+        <w:r>
+          <w:t>Results from a Real-time Stereo-based Pedestrian Detection System on</w:t>
+        </w:r>
+      </w:ins>
+    </w:p>
+    <w:p>
+      <w:pPr>
+        <w:spacing w:line="480" w:lineRule="auto"/>
+        <w:ind w:firstLine="720"/>
+        <w:rPr>
+          <w:ins w:id="37" w:author="Bill" w:date="2012-04-26T14:41:00Z"/>
+        </w:rPr>
+        <w:pPrChange w:id="38" w:author="Bill" w:date="2012-04-26T13:48:00Z">
+          <w:pPr>
+            <w:spacing w:line="480" w:lineRule="auto"/>
+            <w:ind w:firstLine="720"/>
+          </w:pPr>
+        </w:pPrChange>
+      </w:pPr>
+      <w:ins w:id="39" w:author="Bill" w:date="2012-04-26T14:44:00Z">
+        <w:r>
+          <w:t>a Moving Vehicle</w:t>
+        </w:r>
+        <w:r>
+          <w:t>]</w:t>
+        </w:r>
+      </w:ins>
+      <w:ins w:id="40" w:author="Bill" w:date="2012-04-26T14:45:00Z">
+        <w:r>
+          <w:t xml:space="preserve"> segments objects based on range from a ster</w:t>
+        </w:r>
+      </w:ins>
+      <w:ins w:id="41" w:author="Bill" w:date="2012-04-26T14:46:00Z">
+        <w:r>
+          <w:t>e</w:t>
+        </w:r>
+      </w:ins>
+      <w:ins w:id="42" w:author="Bill" w:date="2012-04-26T14:45:00Z">
+        <w:r>
+          <w:t xml:space="preserve">o camera, </w:t>
+        </w:r>
+      </w:ins>
+      <w:ins w:id="43" w:author="Bill" w:date="2012-04-26T14:46:00Z">
+        <w:r>
+          <w:t>and uses geometric features to classify people.</w:t>
+        </w:r>
+      </w:ins>
+      <w:bookmarkStart w:id="44" w:name="_GoBack"/>
+      <w:bookmarkEnd w:id="44"/>
+    </w:p>
+    <w:p>
+      <w:pPr>
+        <w:spacing w:line="480" w:lineRule="auto"/>
+        <w:ind w:firstLine="720"/>
+        <w:rPr>
+          <w:ins w:id="45" w:author="Bill" w:date="2012-04-26T14:11:00Z"/>
+        </w:rPr>
+        <w:pPrChange w:id="46" w:author="Bill" w:date="2012-04-26T13:48:00Z">
+          <w:pPr>
+            <w:spacing w:line="480" w:lineRule="auto"/>
+            <w:ind w:firstLine="720"/>
+          </w:pPr>
+        </w:pPrChange>
+      </w:pPr>
+      <w:ins w:id="47" w:author="Bill" w:date="2012-04-26T14:41:00Z">
+        <w:r>
+          <w:t>Some systems down-project range data onto a ground plane to segment clusters of pixels corresponding to upright objects.</w:t>
+        </w:r>
+      </w:ins>
+    </w:p>
+    <w:p>
+      <w:pPr>
+        <w:spacing w:line="480" w:lineRule="auto"/>
+        <w:ind w:firstLine="720"/>
+        <w:rPr>
+          <w:ins w:id="48" w:author="Bill" w:date="2012-04-26T14:37:00Z"/>
+        </w:rPr>
+        <w:pPrChange w:id="49" w:author="Bill" w:date="2012-04-26T13:48:00Z">
+          <w:pPr>
+            <w:spacing w:line="480" w:lineRule="auto"/>
+            <w:ind w:firstLine="720"/>
+          </w:pPr>
+        </w:pPrChange>
+      </w:pPr>
+      <w:ins w:id="50" w:author="Bill" w:date="2012-04-26T14:17:00Z">
+        <w:r>
+          <w:lastRenderedPageBreak/>
+          <w:t>Miura and Satake [</w:t>
+        </w:r>
+        <w:r>
+          <w:t>Robust stereo-based person detection and tracking for a person following robot</w:t>
+        </w:r>
+        <w:r>
+          <w:t xml:space="preserve">] developed a system that </w:t>
+        </w:r>
+      </w:ins>
+      <w:ins w:id="51" w:author="Bill" w:date="2012-04-26T14:18:00Z">
+        <w:r>
+          <w:t>performs tracking by fitting head and shoulder templates to a stereo depth image.</w:t>
+        </w:r>
+      </w:ins>
+    </w:p>
+    <w:p>
+      <w:pPr>
+        <w:spacing w:line="480" w:lineRule="auto"/>
+        <w:ind w:firstLine="720"/>
+        <w:rPr>
+          <w:ins w:id="52" w:author="Bill" w:date="2012-04-26T14:08:00Z"/>
+        </w:rPr>
+        <w:pPrChange w:id="53" w:author="Bill" w:date="2012-04-26T13:48:00Z">
+          <w:pPr>
+            <w:spacing w:line="480" w:lineRule="auto"/>
+            <w:ind w:firstLine="720"/>
+          </w:pPr>
+        </w:pPrChange>
+      </w:pPr>
+      <w:ins w:id="54" w:author="Bill" w:date="2012-04-26T14:37:00Z">
+        <w:r>
+          <w:t>[</w:t>
+        </w:r>
+        <w:r>
+          <w:t>Real-Time Multi-Person Tracking with Time-Constrained Detection</w:t>
+        </w:r>
+        <w:r>
+          <w:t>] uses the Kinect sensor’s depth map to identify regions of interest, and a HOG detector to detect pedestrians.</w:t>
+        </w:r>
+      </w:ins>
+    </w:p>
+    <w:p>
+      <w:pPr>
+        <w:spacing w:line="480" w:lineRule="auto"/>
+        <w:ind w:firstLine="720"/>
+        <w:pPrChange w:id="55" w:author="Bill" w:date="2012-04-26T13:48:00Z">
+          <w:pPr>
+            <w:spacing w:line="480" w:lineRule="auto"/>
+            <w:ind w:firstLine="720"/>
+          </w:pPr>
+        </w:pPrChange>
+      </w:pPr>
+      <w:ins w:id="56" w:author="Bill" w:date="2012-04-26T14:08:00Z">
+        <w:r>
+          <w:t xml:space="preserve">LIDAR (LIght Detection And Ranging) units are becoming common on mobile robots, </w:t>
+        </w:r>
+      </w:ins>
+      <w:ins w:id="57" w:author="Bill" w:date="2012-04-26T14:09:00Z">
+        <w:r>
+          <w:t>bringing the ability to get a precise 2-dimensional slice of obstacles in front of the robot.  Many approaches to person tracking have used LIDAR sensors, usually tracking peoples</w:t>
+        </w:r>
+      </w:ins>
+      <w:ins w:id="58" w:author="Bill" w:date="2012-04-26T14:10:00Z">
+        <w:r>
+          <w:t>’ legs.</w:t>
+        </w:r>
+      </w:ins>
+    </w:p>
+    <w:p>
+      <w:pPr>
         <w:pStyle w:val="Heading1"/>
       </w:pPr>
-      <w:bookmarkStart w:id="1" w:name="_Toc323147617"/>
+      <w:bookmarkStart w:id="59" w:name="_Toc323147617"/>
       <w:r>
         <w:lastRenderedPageBreak/>
         <w:t>Harlie</w:t>
       </w:r>
-      <w:bookmarkEnd w:id="1"/>
+      <w:bookmarkEnd w:id="59"/>
     </w:p>
     <w:p>
       <w:pPr>
@@ -3148,15 +3522,13 @@
       <w:r>
         <w:t>tracking software was run on a laptop connected to Harlie via Ethernet.  The laptop was a Dell Latitude E6510 laptop with a 2.67GHz Intel Core i5 CPU and 4GB of RAM.</w:t>
       </w:r>
-      <w:bookmarkStart w:id="2" w:name="_GoBack"/>
-      <w:bookmarkEnd w:id="2"/>
     </w:p>
     <w:p>
       <w:pPr>
         <w:pStyle w:val="Heading1"/>
       </w:pPr>
-      <w:bookmarkStart w:id="3" w:name="_Ref322950030"/>
-      <w:bookmarkStart w:id="4" w:name="_Toc323147618"/>
+      <w:bookmarkStart w:id="60" w:name="_Ref322950030"/>
+      <w:bookmarkStart w:id="61" w:name="_Toc323147618"/>
       <w:r>
         <w:lastRenderedPageBreak/>
         <w:t xml:space="preserve">Evaluation of </w:t>
@@ -3170,8 +3542,8 @@
       <w:r>
         <w:t>Kinect</w:t>
       </w:r>
-      <w:bookmarkEnd w:id="3"/>
-      <w:bookmarkEnd w:id="4"/>
+      <w:bookmarkEnd w:id="60"/>
+      <w:bookmarkEnd w:id="61"/>
     </w:p>
     <w:p>
       <w:pPr>
@@ -3328,39 +3700,13 @@
           <w:szCs w:val="24"/>
         </w:rPr>
       </w:pPr>
-      <w:proofErr w:type="spellStart"/>
-      <w:r>
-        <w:rPr>
-          <w:rFonts w:cs="Calibri"/>
-          <w:szCs w:val="24"/>
-        </w:rPr>
-        <w:t>PrimeSense</w:t>
-      </w:r>
-      <w:proofErr w:type="spellEnd"/>
-      <w:r>
-        <w:rPr>
-          <w:rFonts w:cs="Calibri"/>
-          <w:szCs w:val="24"/>
-        </w:rPr>
-        <w:t xml:space="preserve">, the makers of the Kinect’s software, has released an open-source API called OpenNI (Open Natural </w:t>
-      </w:r>
-      <w:proofErr w:type="spellStart"/>
-      <w:r>
-        <w:rPr>
-          <w:rFonts w:cs="Calibri"/>
-          <w:szCs w:val="24"/>
-        </w:rPr>
-        <w:t>Interraction</w:t>
-      </w:r>
-      <w:proofErr w:type="spellEnd"/>
-      <w:r>
-        <w:rPr>
-          <w:rFonts w:cs="Calibri"/>
-          <w:szCs w:val="24"/>
-        </w:rPr>
-        <w:t xml:space="preserve">) to allow developers to tap into the Kinect’s functionality.  In addition to accessing the depth and RGB camera feeds, OpenNI </w:t>
-      </w:r>
-      <w:proofErr w:type="spellStart"/>
+      <w:r>
+        <w:rPr>
+          <w:rFonts w:cs="Calibri"/>
+          <w:szCs w:val="24"/>
+        </w:rPr>
+        <w:t xml:space="preserve">PrimeSense, the makers of the Kinect’s software, has released an open-source API called OpenNI (Open Natural Interraction) to allow developers to tap into the Kinect’s functionality.  In addition to accessing the depth and RGB camera feeds, OpenNI </w:t>
+      </w:r>
       <w:r>
         <w:rPr>
           <w:rFonts w:cs="Calibri"/>
@@ -3368,7 +3714,6 @@
         </w:rPr>
         <w:t>prdeso</w:t>
       </w:r>
-      <w:proofErr w:type="spellEnd"/>
       <w:r>
         <w:rPr>
           <w:rFonts w:cs="Calibri"/>
@@ -3577,21 +3922,13 @@
       <w:pPr>
         <w:pStyle w:val="Heading2"/>
       </w:pPr>
-      <w:bookmarkStart w:id="5" w:name="_Ref323129706"/>
-      <w:bookmarkStart w:id="6" w:name="_Toc323147619"/>
-      <w:r>
-        <w:t xml:space="preserve">Discrimination </w:t>
-      </w:r>
-      <w:proofErr w:type="gramStart"/>
-      <w:r>
-        <w:t>Between</w:t>
-      </w:r>
-      <w:proofErr w:type="gramEnd"/>
-      <w:r>
-        <w:t xml:space="preserve"> Users</w:t>
-      </w:r>
-      <w:bookmarkEnd w:id="5"/>
-      <w:bookmarkEnd w:id="6"/>
+      <w:bookmarkStart w:id="62" w:name="_Ref323129706"/>
+      <w:bookmarkStart w:id="63" w:name="_Toc323147619"/>
+      <w:r>
+        <w:t>Discrimination Between Users</w:t>
+      </w:r>
+      <w:bookmarkEnd w:id="62"/>
+      <w:bookmarkEnd w:id="63"/>
     </w:p>
     <w:p>
       <w:pPr>
@@ -3672,18 +4009,18 @@
       <w:pPr>
         <w:pStyle w:val="Heading2"/>
       </w:pPr>
-      <w:bookmarkStart w:id="7" w:name="_Ref322980249"/>
-      <w:bookmarkStart w:id="8" w:name="_Ref322980256"/>
-      <w:bookmarkStart w:id="9" w:name="_Toc323147620"/>
+      <w:bookmarkStart w:id="64" w:name="_Ref322980249"/>
+      <w:bookmarkStart w:id="65" w:name="_Ref322980256"/>
+      <w:bookmarkStart w:id="66" w:name="_Toc323147620"/>
       <w:r>
         <w:t>Calibration</w:t>
       </w:r>
-      <w:bookmarkEnd w:id="7"/>
-      <w:bookmarkEnd w:id="8"/>
+      <w:bookmarkEnd w:id="64"/>
+      <w:bookmarkEnd w:id="65"/>
       <w:r>
         <w:t xml:space="preserve"> of Users</w:t>
       </w:r>
-      <w:bookmarkEnd w:id="9"/>
+      <w:bookmarkEnd w:id="66"/>
     </w:p>
     <w:p>
       <w:pPr>
@@ -3830,7 +4167,7 @@
         <w:pStyle w:val="Caption1"/>
         <w:spacing w:line="480" w:lineRule="auto"/>
       </w:pPr>
-      <w:bookmarkStart w:id="10" w:name="_Toc323147637"/>
+      <w:bookmarkStart w:id="67" w:name="_Toc323147637"/>
       <w:r>
         <w:t xml:space="preserve">Figure </w:t>
       </w:r>
@@ -3860,7 +4197,7 @@
       <w:r>
         <w:t>calibration pose</w:t>
       </w:r>
-      <w:bookmarkEnd w:id="10"/>
+      <w:bookmarkEnd w:id="67"/>
     </w:p>
     <w:p>
       <w:pPr>
@@ -4169,28 +4506,7 @@
           <w:rFonts w:cs="Calibri"/>
           <w:szCs w:val="24"/>
         </w:rPr>
-        <w:t xml:space="preserve">  This </w:t>
-      </w:r>
-      <w:r>
-        <w:rPr>
-          <w:rFonts w:cs="Calibri"/>
-          <w:szCs w:val="24"/>
-        </w:rPr>
-        <w:t xml:space="preserve">is perfectly fine for </w:t>
-      </w:r>
-      <w:r>
-        <w:rPr>
-          <w:rFonts w:cs="Calibri"/>
-          <w:szCs w:val="24"/>
-        </w:rPr>
-        <w:t>the</w:t>
-      </w:r>
-      <w:r>
-        <w:rPr>
-          <w:rFonts w:cs="Calibri"/>
-          <w:szCs w:val="24"/>
-        </w:rPr>
-        <w:t xml:space="preserve"> intended application as a game controller where players never leave the field of view and the Kinect is stationary so the target lock is rarely broken.  However, for applications with a moving base, frequent dropouts must be dealt with.  My solution as explained in chapter </w:t>
+        <w:t xml:space="preserve">  This is perfectly fine for the intended application as a game controller where players never leave the field of view and the Kinect is stationary so the target lock is rarely broken.  However, for applications with a moving base, frequent dropouts must be dealt with.  My solution as explained in chapter </w:t>
       </w:r>
       <w:r>
         <w:rPr>
@@ -4245,14 +4561,14 @@
       <w:pPr>
         <w:pStyle w:val="Heading2"/>
       </w:pPr>
-      <w:bookmarkStart w:id="11" w:name="_Toc323147621"/>
+      <w:bookmarkStart w:id="68" w:name="_Toc323147621"/>
       <w:r>
         <w:t>L</w:t>
       </w:r>
       <w:r>
         <w:t>imited Field of View</w:t>
       </w:r>
-      <w:bookmarkEnd w:id="11"/>
+      <w:bookmarkEnd w:id="68"/>
     </w:p>
     <w:p>
       <w:pPr>
@@ -4375,7 +4691,7 @@
       <w:pPr>
         <w:pStyle w:val="Caption1"/>
       </w:pPr>
-      <w:bookmarkStart w:id="12" w:name="_Toc323147638"/>
+      <w:bookmarkStart w:id="69" w:name="_Toc323147638"/>
       <w:r>
         <w:t xml:space="preserve">Figure </w:t>
       </w:r>
@@ -4402,7 +4718,7 @@
       <w:r>
         <w:t>to Kinect’s limited field of view</w:t>
       </w:r>
-      <w:bookmarkEnd w:id="12"/>
+      <w:bookmarkEnd w:id="69"/>
     </w:p>
     <w:p>
       <w:pPr>
@@ -4543,38 +4859,25 @@
       <w:pPr>
         <w:pStyle w:val="Caption1"/>
       </w:pPr>
-      <w:bookmarkStart w:id="13" w:name="_Toc323147639"/>
+      <w:bookmarkStart w:id="70" w:name="_Toc323147639"/>
       <w:r>
         <w:t xml:space="preserve">Figure </w:t>
       </w:r>
-      <w:r>
-        <w:fldChar w:fldCharType="begin"/>
-      </w:r>
-      <w:r>
-        <w:instrText xml:space="preserve"> SEQ Figure \* ARABIC </w:instrText>
-      </w:r>
-      <w:r>
-        <w:fldChar w:fldCharType="separate"/>
-      </w:r>
-      <w:r>
-        <w:rPr>
-          <w:noProof/>
-        </w:rPr>
-        <w:t>3</w:t>
-      </w:r>
-      <w:r>
-        <w:rPr>
-          <w:noProof/>
-        </w:rPr>
-        <w:fldChar w:fldCharType="end"/>
-      </w:r>
+      <w:fldSimple w:instr=" SEQ Figure \* ARABIC ">
+        <w:r>
+          <w:rPr>
+            <w:noProof/>
+          </w:rPr>
+          <w:t>3</w:t>
+        </w:r>
+      </w:fldSimple>
       <w:r>
         <w:t>:</w:t>
       </w:r>
       <w:r>
         <w:t xml:space="preserve"> Difficulties arise in tracking a user in contact with a chair</w:t>
       </w:r>
-      <w:bookmarkEnd w:id="13"/>
+      <w:bookmarkEnd w:id="70"/>
     </w:p>
     <w:p>
       <w:pPr>
@@ -4586,14 +4889,14 @@
       <w:pPr>
         <w:pStyle w:val="Heading2"/>
       </w:pPr>
-      <w:bookmarkStart w:id="14" w:name="_Toc323147622"/>
+      <w:bookmarkStart w:id="71" w:name="_Toc323147622"/>
       <w:r>
         <w:t>M</w:t>
       </w:r>
       <w:r>
         <w:t>oving Base Problem</w:t>
       </w:r>
-      <w:bookmarkEnd w:id="14"/>
+      <w:bookmarkEnd w:id="71"/>
     </w:p>
     <w:p>
       <w:pPr>
@@ -4852,8 +5155,8 @@
       <w:pPr>
         <w:pStyle w:val="Caption1"/>
       </w:pPr>
-      <w:bookmarkStart w:id="15" w:name="_Ref322513446"/>
-      <w:bookmarkStart w:id="16" w:name="_Toc323147640"/>
+      <w:bookmarkStart w:id="72" w:name="_Ref322513446"/>
+      <w:bookmarkStart w:id="73" w:name="_Toc323147640"/>
       <w:r>
         <w:t xml:space="preserve">Figure </w:t>
       </w:r>
@@ -4865,11 +5168,11 @@
           <w:t>4</w:t>
         </w:r>
       </w:fldSimple>
-      <w:bookmarkEnd w:id="15"/>
+      <w:bookmarkEnd w:id="72"/>
       <w:r>
         <w:t>: Tracking performance of Kinect under motion</w:t>
       </w:r>
-      <w:bookmarkEnd w:id="16"/>
+      <w:bookmarkEnd w:id="73"/>
     </w:p>
     <w:p>
       <w:pPr>
@@ -5028,11 +5331,11 @@
       <w:pPr>
         <w:pStyle w:val="Heading2"/>
       </w:pPr>
-      <w:bookmarkStart w:id="17" w:name="_Toc323147623"/>
+      <w:bookmarkStart w:id="74" w:name="_Toc323147623"/>
       <w:r>
         <w:t>Summary</w:t>
       </w:r>
-      <w:bookmarkEnd w:id="17"/>
+      <w:bookmarkEnd w:id="74"/>
     </w:p>
     <w:p>
       <w:pPr>
@@ -5061,23 +5364,7 @@
           <w:rFonts w:cs="Calibri"/>
           <w:szCs w:val="24"/>
         </w:rPr>
-        <w:t xml:space="preserve">As discussed in chapter 5, </w:t>
-      </w:r>
-      <w:proofErr w:type="gramStart"/>
-      <w:r>
-        <w:rPr>
-          <w:rFonts w:cs="Calibri"/>
-          <w:szCs w:val="24"/>
-        </w:rPr>
-        <w:t>This</w:t>
-      </w:r>
-      <w:proofErr w:type="gramEnd"/>
-      <w:r>
-        <w:rPr>
-          <w:rFonts w:cs="Calibri"/>
-          <w:szCs w:val="24"/>
-        </w:rPr>
-        <w:t xml:space="preserve"> issue was resolved by treating the bodies detected with OpenNI as one input to an overall Kalman filter as discussed in chapter</w:t>
+        <w:t>As discussed in chapter 5, This issue was resolved by treating the bodies detected with OpenNI as one input to an overall Kalman filter as discussed in chapter</w:t>
       </w:r>
     </w:p>
     <w:p/>
@@ -5085,12 +5372,12 @@
       <w:pPr>
         <w:pStyle w:val="Heading1"/>
       </w:pPr>
-      <w:bookmarkStart w:id="18" w:name="_Toc323147624"/>
+      <w:bookmarkStart w:id="75" w:name="_Toc323147624"/>
       <w:r>
         <w:lastRenderedPageBreak/>
         <w:t>Pan Mount</w:t>
       </w:r>
-      <w:bookmarkEnd w:id="18"/>
+      <w:bookmarkEnd w:id="75"/>
     </w:p>
     <w:p>
       <w:pPr>
@@ -5130,39 +5417,7 @@
           <w:szCs w:val="24"/>
         </w:rPr>
         <w:tab/>
-        <w:t xml:space="preserve"> To maximize field of view, the pan mount was placed on top of Harlie and near the </w:t>
-      </w:r>
-      <w:proofErr w:type="spellStart"/>
-      <w:r>
-        <w:rPr>
-          <w:rFonts w:cs="Calibri"/>
-          <w:szCs w:val="24"/>
-        </w:rPr>
-        <w:t>cener</w:t>
-      </w:r>
-      <w:proofErr w:type="spellEnd"/>
-      <w:r>
-        <w:rPr>
-          <w:rFonts w:cs="Calibri"/>
-          <w:szCs w:val="24"/>
-        </w:rPr>
-        <w:t xml:space="preserve">. </w:t>
-      </w:r>
-      <w:proofErr w:type="gramStart"/>
-      <w:r>
-        <w:rPr>
-          <w:rFonts w:cs="Calibri"/>
-          <w:szCs w:val="24"/>
-        </w:rPr>
-        <w:t>[INSERT DIAGRAM].</w:t>
-      </w:r>
-      <w:proofErr w:type="gramEnd"/>
-      <w:r>
-        <w:rPr>
-          <w:rFonts w:cs="Calibri"/>
-          <w:szCs w:val="24"/>
-        </w:rPr>
-        <w:t xml:space="preserve">  This required removal of an aluminum mast that previously blocked the front of the robot and the relocation of some electronics.  A mount with both pan and tilt capability was initially considered, although it was determined that the Kinect’s vertical field of view was sufficient so tilt capability was eliminated to cut down on complexity and cost.</w:t>
+        <w:t xml:space="preserve"> To maximize field of view, the pan mount was placed on top of Harlie and near the cener. [INSERT DIAGRAM].  This required removal of an aluminum mast that previously blocked the front of the robot and the relocation of some electronics.  A mount with both pan and tilt capability was initially considered, although it was determined that the Kinect’s vertical field of view was sufficient so tilt capability was eliminated to cut down on complexity and cost.</w:t>
       </w:r>
     </w:p>
     <w:p>
@@ -5194,21 +5449,12 @@
         </w:rPr>
         <w:t xml:space="preserve">chosen mount is a </w:t>
       </w:r>
-      <w:proofErr w:type="spellStart"/>
-      <w:r>
-        <w:rPr>
-          <w:rFonts w:cs="Calibri"/>
-          <w:szCs w:val="24"/>
-        </w:rPr>
-        <w:t>ServoCity</w:t>
-      </w:r>
-      <w:proofErr w:type="spellEnd"/>
-      <w:r>
-        <w:rPr>
-          <w:rFonts w:cs="Calibri"/>
-          <w:szCs w:val="24"/>
-        </w:rPr>
-        <w:t xml:space="preserve"> DDP155 Base Pan</w:t>
+      <w:r>
+        <w:rPr>
+          <w:rFonts w:cs="Calibri"/>
+          <w:szCs w:val="24"/>
+        </w:rPr>
+        <w:t>ServoCity DDP155 Base Pan</w:t>
       </w:r>
       <w:r>
         <w:rPr>
@@ -5358,21 +5604,12 @@
         </w:rPr>
         <w:t xml:space="preserve"> axial stresses on the servo.  The </w:t>
       </w:r>
-      <w:proofErr w:type="spellStart"/>
-      <w:r>
-        <w:rPr>
-          <w:rFonts w:cs="Calibri"/>
-          <w:szCs w:val="24"/>
-        </w:rPr>
-        <w:t>Hitec</w:t>
-      </w:r>
-      <w:proofErr w:type="spellEnd"/>
-      <w:r>
-        <w:rPr>
-          <w:rFonts w:cs="Calibri"/>
-          <w:szCs w:val="24"/>
-        </w:rPr>
-        <w:t xml:space="preserve"> HS-485B</w:t>
+      <w:r>
+        <w:rPr>
+          <w:rFonts w:cs="Calibri"/>
+          <w:szCs w:val="24"/>
+        </w:rPr>
+        <w:t>Hitec HS-485B</w:t>
       </w:r>
       <w:r>
         <w:rPr>
@@ -5535,8 +5772,8 @@
           <w:szCs w:val="24"/>
         </w:rPr>
       </w:pPr>
-      <w:bookmarkStart w:id="19" w:name="_Ref322513798"/>
-      <w:bookmarkStart w:id="20" w:name="_Toc323147641"/>
+      <w:bookmarkStart w:id="76" w:name="_Ref322513798"/>
+      <w:bookmarkStart w:id="77" w:name="_Toc323147641"/>
       <w:r>
         <w:t xml:space="preserve">Figure </w:t>
       </w:r>
@@ -5548,7 +5785,7 @@
           <w:t>5</w:t>
         </w:r>
       </w:fldSimple>
-      <w:bookmarkEnd w:id="19"/>
+      <w:bookmarkEnd w:id="76"/>
       <w:r>
         <w:t xml:space="preserve">: DP155 Base Pan (left), </w:t>
       </w:r>
@@ -5558,7 +5795,7 @@
       <w:r>
         <w:t xml:space="preserve"> Phidgets 1066_0 Servo Controller (right)</w:t>
       </w:r>
-      <w:bookmarkEnd w:id="20"/>
+      <w:bookmarkEnd w:id="77"/>
     </w:p>
     <w:p>
       <w:pPr>
@@ -5590,23 +5827,7 @@
           <w:rFonts w:cs="Calibri"/>
           <w:szCs w:val="24"/>
         </w:rPr>
-        <w:t xml:space="preserve">the 1066_0 </w:t>
-      </w:r>
-      <w:proofErr w:type="spellStart"/>
-      <w:r>
-        <w:rPr>
-          <w:rFonts w:cs="Calibri"/>
-          <w:szCs w:val="24"/>
-        </w:rPr>
-        <w:t>PhidgetAdvancedServo</w:t>
-      </w:r>
-      <w:proofErr w:type="spellEnd"/>
-      <w:r>
-        <w:rPr>
-          <w:rFonts w:cs="Calibri"/>
-          <w:szCs w:val="24"/>
-        </w:rPr>
-        <w:t xml:space="preserve"> 1-Motor was selected.  The Phidgets 1066_0 </w:t>
+        <w:t xml:space="preserve">the 1066_0 PhidgetAdvancedServo 1-Motor was selected.  The Phidgets 1066_0 </w:t>
       </w:r>
       <w:r>
         <w:rPr>
@@ -5852,8 +6073,8 @@
       <w:pPr>
         <w:pStyle w:val="Caption1"/>
       </w:pPr>
-      <w:bookmarkStart w:id="21" w:name="_Ref323044753"/>
-      <w:bookmarkStart w:id="22" w:name="_Toc323147642"/>
+      <w:bookmarkStart w:id="78" w:name="_Ref323044753"/>
+      <w:bookmarkStart w:id="79" w:name="_Toc323147642"/>
       <w:r>
         <w:t xml:space="preserve">Figure </w:t>
       </w:r>
@@ -5865,14 +6086,14 @@
           <w:t>6</w:t>
         </w:r>
       </w:fldSimple>
-      <w:bookmarkEnd w:id="21"/>
+      <w:bookmarkEnd w:id="78"/>
       <w:r>
         <w:t>: Output from Phidgets 1066_0, showing position command and open-loop feedback</w:t>
       </w:r>
       <w:r>
         <w:t xml:space="preserve"> for position and velocity</w:t>
       </w:r>
-      <w:bookmarkEnd w:id="22"/>
+      <w:bookmarkEnd w:id="79"/>
     </w:p>
     <w:p>
       <w:pPr>
@@ -5960,11 +6181,11 @@
       <w:pPr>
         <w:pStyle w:val="Heading2"/>
       </w:pPr>
-      <w:bookmarkStart w:id="23" w:name="_Toc323147625"/>
+      <w:bookmarkStart w:id="80" w:name="_Toc323147625"/>
       <w:r>
         <w:t>Performance</w:t>
       </w:r>
-      <w:bookmarkEnd w:id="23"/>
+      <w:bookmarkEnd w:id="80"/>
     </w:p>
     <w:p>
       <w:pPr>
@@ -6174,7 +6395,7 @@
       <w:pPr>
         <w:pStyle w:val="Caption1"/>
       </w:pPr>
-      <w:bookmarkStart w:id="24" w:name="_Toc323147643"/>
+      <w:bookmarkStart w:id="81" w:name="_Toc323147643"/>
       <w:r>
         <w:t xml:space="preserve">Figure </w:t>
       </w:r>
@@ -6192,7 +6413,7 @@
       <w:r>
         <w:t>mount</w:t>
       </w:r>
-      <w:bookmarkEnd w:id="24"/>
+      <w:bookmarkEnd w:id="81"/>
     </w:p>
     <w:p>
       <w:pPr>
@@ -6418,8 +6639,8 @@
           <w:szCs w:val="24"/>
         </w:rPr>
       </w:pPr>
-      <w:bookmarkStart w:id="25" w:name="_Ref322019798"/>
-      <w:bookmarkStart w:id="26" w:name="_Toc323147644"/>
+      <w:bookmarkStart w:id="82" w:name="_Ref322019798"/>
+      <w:bookmarkStart w:id="83" w:name="_Toc323147644"/>
       <w:r>
         <w:t xml:space="preserve">Figure </w:t>
       </w:r>
@@ -6431,11 +6652,11 @@
           <w:t>8</w:t>
         </w:r>
       </w:fldSimple>
-      <w:bookmarkEnd w:id="25"/>
+      <w:bookmarkEnd w:id="82"/>
       <w:r>
         <w:t>: Performance of pan mount in detecting a stationary face</w:t>
       </w:r>
-      <w:bookmarkEnd w:id="26"/>
+      <w:bookmarkEnd w:id="83"/>
     </w:p>
     <w:p>
       <w:pPr>
@@ -6750,8 +6971,8 @@
           <w:szCs w:val="24"/>
         </w:rPr>
       </w:pPr>
-      <w:bookmarkStart w:id="27" w:name="_Ref322511744"/>
-      <w:bookmarkStart w:id="28" w:name="_Toc323147645"/>
+      <w:bookmarkStart w:id="84" w:name="_Ref322511744"/>
+      <w:bookmarkStart w:id="85" w:name="_Toc323147645"/>
       <w:r>
         <w:t xml:space="preserve">Figure </w:t>
       </w:r>
@@ -6763,11 +6984,11 @@
           <w:t>9</w:t>
         </w:r>
       </w:fldSimple>
-      <w:bookmarkEnd w:id="27"/>
+      <w:bookmarkEnd w:id="84"/>
       <w:r>
         <w:t>: Tracking performance of Kinect with pan compensation</w:t>
       </w:r>
-      <w:bookmarkEnd w:id="28"/>
+      <w:bookmarkEnd w:id="85"/>
     </w:p>
     <w:p>
       <w:pPr>
@@ -6782,11 +7003,11 @@
       <w:pPr>
         <w:pStyle w:val="Heading2"/>
       </w:pPr>
-      <w:bookmarkStart w:id="29" w:name="_Toc323147626"/>
+      <w:bookmarkStart w:id="86" w:name="_Toc323147626"/>
       <w:r>
         <w:t>Summary</w:t>
       </w:r>
-      <w:bookmarkEnd w:id="29"/>
+      <w:bookmarkEnd w:id="86"/>
     </w:p>
     <w:p>
       <w:pPr>
@@ -7050,14 +7271,14 @@
       <w:pPr>
         <w:pStyle w:val="Heading1"/>
       </w:pPr>
-      <w:bookmarkStart w:id="30" w:name="_Ref323045519"/>
-      <w:bookmarkStart w:id="31" w:name="_Toc323147627"/>
+      <w:bookmarkStart w:id="87" w:name="_Ref323045519"/>
+      <w:bookmarkStart w:id="88" w:name="_Toc323147627"/>
       <w:r>
         <w:lastRenderedPageBreak/>
         <w:t>Person Tracking</w:t>
       </w:r>
-      <w:bookmarkEnd w:id="30"/>
-      <w:bookmarkEnd w:id="31"/>
+      <w:bookmarkEnd w:id="87"/>
+      <w:bookmarkEnd w:id="88"/>
     </w:p>
     <w:p>
       <w:pPr>
@@ -7192,13 +7413,13 @@
       <w:pPr>
         <w:pStyle w:val="Heading2"/>
       </w:pPr>
-      <w:bookmarkStart w:id="32" w:name="_Ref323131019"/>
-      <w:bookmarkStart w:id="33" w:name="_Toc323147628"/>
+      <w:bookmarkStart w:id="89" w:name="_Ref323131019"/>
+      <w:bookmarkStart w:id="90" w:name="_Toc323147628"/>
       <w:r>
         <w:t>Face Detector Node</w:t>
       </w:r>
-      <w:bookmarkEnd w:id="32"/>
-      <w:bookmarkEnd w:id="33"/>
+      <w:bookmarkEnd w:id="89"/>
+      <w:bookmarkEnd w:id="90"/>
     </w:p>
     <w:p>
       <w:pPr>
@@ -7276,10 +7497,7 @@
         <w:ind w:firstLine="720"/>
       </w:pPr>
       <w:r>
-        <w:t>The face detector can reliably detect faces up to 8m away at sizes as small as 20x20 pixels.</w:t>
-      </w:r>
-      <w:r>
-        <w:t xml:space="preserve">  The face detector does not rely on persistence between frames, so it can reliably detect users when Harlie is r</w:t>
+        <w:t>The face detector can reliably detect faces up to 8m away at sizes as small as 20x20 pixels.  The face detector does not rely on persistence between frames, so it can reliably detect users when Harlie is r</w:t>
       </w:r>
       <w:r>
         <w:t>apidly moving.</w:t>
@@ -7301,11 +7519,11 @@
       <w:pPr>
         <w:pStyle w:val="Heading2"/>
       </w:pPr>
-      <w:bookmarkStart w:id="34" w:name="_Toc323147629"/>
+      <w:bookmarkStart w:id="91" w:name="_Toc323147629"/>
       <w:r>
         <w:t>Leg Detector Node</w:t>
       </w:r>
-      <w:bookmarkEnd w:id="34"/>
+      <w:bookmarkEnd w:id="91"/>
     </w:p>
     <w:p>
       <w:pPr>
@@ -7368,13 +7586,7 @@
       </w:r>
       <w:r>
         <w:lastRenderedPageBreak/>
-        <w:t>becau</w:t>
-      </w:r>
-      <w:r>
-        <w:t>se of its limited field of view</w:t>
-      </w:r>
-      <w:r>
-        <w:t xml:space="preserve"> and the minimum range of the Kinect’s depth camera</w:t>
+        <w:t>because of its limited field of view and the minimum range of the Kinect’s depth camera</w:t>
       </w:r>
       <w:r>
         <w:t>.  If the user walks very near to Harlie, the Kinect cannot maintain a lock</w:t>
@@ -7389,26 +7601,20 @@
         <w:ind w:firstLine="720"/>
       </w:pPr>
       <w:r>
-        <w:t xml:space="preserve">On the other hand, when the user is near to Harlie, each leg will have a large number of laser returns, so tracking via leg detection will be accurate. </w:t>
-      </w:r>
-      <w:r>
-        <w:t>The SICK LIDAR scanner has a 180-degree field of view</w:t>
-      </w:r>
-      <w:r>
-        <w:t>, so the user can be tracked over a wide field of view at close range.</w:t>
+        <w:t>On the other hand, when the user is near to Harlie, each leg will have a large number of laser returns, so tracking via leg detection will be accurate. The SICK LIDAR scanner has a 180-degree field of view, so the user can be tracked over a wide field of view at close range.</w:t>
       </w:r>
     </w:p>
     <w:p>
       <w:pPr>
         <w:pStyle w:val="Heading2"/>
       </w:pPr>
-      <w:bookmarkStart w:id="35" w:name="_Ref323045443"/>
-      <w:bookmarkStart w:id="36" w:name="_Toc323147630"/>
+      <w:bookmarkStart w:id="92" w:name="_Ref323045443"/>
+      <w:bookmarkStart w:id="93" w:name="_Toc323147630"/>
       <w:r>
         <w:t>Kinect Body-Detector Node</w:t>
       </w:r>
-      <w:bookmarkEnd w:id="35"/>
-      <w:bookmarkEnd w:id="36"/>
+      <w:bookmarkEnd w:id="92"/>
+      <w:bookmarkEnd w:id="93"/>
     </w:p>
     <w:p>
       <w:pPr>
@@ -7535,11 +7741,9 @@
       <w:r>
         <w:fldChar w:fldCharType="separate"/>
       </w:r>
-      <w:proofErr w:type="gramStart"/>
       <w:r>
         <w:t xml:space="preserve">3.2 </w:t>
       </w:r>
-      <w:proofErr w:type="gramEnd"/>
       <w:r>
         <w:fldChar w:fldCharType="end"/>
       </w:r>
@@ -7715,8 +7919,8 @@
       <w:pPr>
         <w:pStyle w:val="Caption1"/>
       </w:pPr>
-      <w:bookmarkStart w:id="37" w:name="_Ref322980214"/>
-      <w:bookmarkStart w:id="38" w:name="_Toc323147646"/>
+      <w:bookmarkStart w:id="94" w:name="_Ref322980214"/>
+      <w:bookmarkStart w:id="95" w:name="_Toc323147646"/>
       <w:r>
         <w:t xml:space="preserve">Figure </w:t>
       </w:r>
@@ -7728,7 +7932,7 @@
           <w:t>10</w:t>
         </w:r>
       </w:fldSimple>
-      <w:bookmarkEnd w:id="37"/>
+      <w:bookmarkEnd w:id="94"/>
       <w:r>
         <w:t xml:space="preserve">: Kinect’s RGB image masked for </w:t>
       </w:r>
@@ -7741,7 +7945,7 @@
       <w:r>
         <w:t>, right after calibration</w:t>
       </w:r>
-      <w:bookmarkEnd w:id="38"/>
+      <w:bookmarkEnd w:id="95"/>
     </w:p>
     <w:p>
       <w:pPr>
@@ -7805,8 +8009,8 @@
       <w:pPr>
         <w:pStyle w:val="Caption1"/>
       </w:pPr>
-      <w:bookmarkStart w:id="39" w:name="_Ref322980389"/>
-      <w:bookmarkStart w:id="40" w:name="_Toc323147647"/>
+      <w:bookmarkStart w:id="96" w:name="_Ref322980389"/>
+      <w:bookmarkStart w:id="97" w:name="_Toc323147647"/>
       <w:r>
         <w:lastRenderedPageBreak/>
         <w:t xml:space="preserve">Figure </w:t>
@@ -7819,7 +8023,7 @@
           <w:t>11</w:t>
         </w:r>
       </w:fldSimple>
-      <w:bookmarkEnd w:id="39"/>
+      <w:bookmarkEnd w:id="96"/>
       <w:r>
         <w:t>: User's histogram in hue-saturation space</w:t>
       </w:r>
@@ -7838,7 +8042,7 @@
       <w:r>
         <w:t xml:space="preserve"> histogram value.</w:t>
       </w:r>
-      <w:bookmarkEnd w:id="40"/>
+      <w:bookmarkEnd w:id="97"/>
     </w:p>
     <w:p>
       <w:pPr>
@@ -7952,13 +8156,8 @@
         </m:sSub>
       </m:oMath>
       <w:r>
-        <w:t xml:space="preserve"> </w:t>
-      </w:r>
-      <w:proofErr w:type="gramStart"/>
-      <w:r>
-        <w:t xml:space="preserve">and </w:t>
-      </w:r>
-      <w:proofErr w:type="gramEnd"/>
+        <w:t xml:space="preserve"> and </w:t>
+      </w:r>
       <m:oMath>
         <m:sSub>
           <m:sSubPr>
@@ -8704,13 +8903,8 @@
         <w:t xml:space="preserve">The hue-saturation </w:t>
       </w:r>
       <w:r>
-        <w:t xml:space="preserve">histogram can be represented by a </w:t>
-      </w:r>
-      <w:proofErr w:type="gramStart"/>
-      <w:r>
-        <w:t xml:space="preserve">matrix </w:t>
-      </w:r>
-      <w:proofErr w:type="gramEnd"/>
+        <w:t xml:space="preserve">histogram can be represented by a matrix </w:t>
+      </w:r>
       <m:oMath>
         <m:r>
           <m:rPr>
@@ -8729,11 +8923,7 @@
         <w:t>’s histogram at calibration</w:t>
       </w:r>
       <w:r>
-        <w:t xml:space="preserve"> </w:t>
-      </w:r>
-      <w:proofErr w:type="gramStart"/>
-      <w:r>
-        <w:t xml:space="preserve">be </w:t>
+        <w:t xml:space="preserve"> be </w:t>
       </w:r>
       <m:oMath>
         <m:sSub>
@@ -8746,7 +8936,6 @@
             </m:ctrlPr>
           </m:sSubPr>
           <m:e>
-            <w:proofErr w:type="gramEnd"/>
             <m:r>
               <m:rPr>
                 <m:sty m:val="b"/>
@@ -8869,11 +9058,7 @@
         </m:sSub>
       </m:oMath>
       <w:r>
-        <w:t xml:space="preserve">.  Over time, given new measurements </w:t>
-      </w:r>
-      <w:proofErr w:type="gramStart"/>
-      <w:r>
-        <w:t xml:space="preserve">of </w:t>
+        <w:t xml:space="preserve">.  Over time, given new measurements of </w:t>
       </w:r>
       <m:oMath>
         <m:sSub>
@@ -8886,7 +9071,6 @@
             </m:ctrlPr>
           </m:sSubPr>
           <m:e>
-            <w:proofErr w:type="gramEnd"/>
             <m:r>
               <m:rPr>
                 <m:sty m:val="b"/>
@@ -9083,16 +9267,7 @@
                     <w:rPr>
                       <w:rFonts w:ascii="Cambria Math" w:hAnsi="Cambria Math"/>
                     </w:rPr>
-                    <m:t>α</m:t>
-                  </m:r>
-                  <m:r>
-                    <m:rPr>
-                      <m:sty m:val="p"/>
-                    </m:rPr>
-                    <w:rPr>
-                      <w:rFonts w:ascii="Cambria Math" w:hAnsi="Cambria Math"/>
-                    </w:rPr>
-                    <m:t xml:space="preserve"> </m:t>
+                    <m:t xml:space="preserve">α </m:t>
                   </m:r>
                   <m:r>
                     <m:rPr>
@@ -9221,13 +9396,8 @@
         </m:sSub>
       </m:oMath>
       <w:r>
-        <w:t xml:space="preserve"> is slowly pulled in the direction </w:t>
-      </w:r>
-      <w:proofErr w:type="gramStart"/>
-      <w:r>
-        <w:t xml:space="preserve">of </w:t>
-      </w:r>
-      <w:proofErr w:type="gramEnd"/>
+        <w:t xml:space="preserve"> is slowly pulled in the direction of </w:t>
+      </w:r>
       <m:oMath>
         <m:sSub>
           <m:sSubPr>
@@ -9324,11 +9494,7 @@
         <w:t xml:space="preserve">incremental </w:t>
       </w:r>
       <w:r>
-        <w:t xml:space="preserve">measurements </w:t>
-      </w:r>
-      <w:proofErr w:type="gramStart"/>
-      <w:r>
-        <w:t xml:space="preserve">of </w:t>
+        <w:t xml:space="preserve">measurements of </w:t>
       </w:r>
       <m:oMath>
         <m:sSub>
@@ -9341,7 +9507,6 @@
             </m:ctrlPr>
           </m:sSubPr>
           <m:e>
-            <w:proofErr w:type="gramEnd"/>
             <m:r>
               <m:rPr>
                 <m:sty m:val="b"/>
@@ -9406,15 +9571,7 @@
         </m:sSub>
       </m:oMath>
       <w:r>
-        <w:t xml:space="preserve"> will have a chance to adjust to the new appearance of the user.  I</w:t>
-      </w:r>
-      <w:proofErr w:type="spellStart"/>
-      <w:r>
-        <w:t>f</w:t>
-      </w:r>
-      <w:proofErr w:type="spellEnd"/>
-      <w:r>
-        <w:t xml:space="preserve"> the user suddenly drops the object, </w:t>
+        <w:t xml:space="preserve"> will have a chance to adjust to the new appearance of the user.  If the user suddenly drops the object, </w:t>
       </w:r>
       <m:oMath>
         <m:sSub>
@@ -9543,21 +9700,8 @@
         </m:sSub>
       </m:oMath>
       <w:r>
-        <w:t xml:space="preserve"> is n</w:t>
-      </w:r>
-      <w:proofErr w:type="spellStart"/>
-      <w:r>
-        <w:t>ot</w:t>
-      </w:r>
-      <w:proofErr w:type="spellEnd"/>
-      <w:r>
-        <w:t xml:space="preserve"> successfully associated </w:t>
-      </w:r>
-      <w:proofErr w:type="gramStart"/>
-      <w:r>
-        <w:t xml:space="preserve">with </w:t>
-      </w:r>
-      <w:proofErr w:type="gramEnd"/>
+        <w:t xml:space="preserve"> is not successfully associated with </w:t>
+      </w:r>
       <m:oMath>
         <m:sSub>
           <m:sSubPr>
@@ -9719,11 +9863,7 @@
         <w:t xml:space="preserve"> </w:t>
       </w:r>
       <w:r>
-        <w:t xml:space="preserve">is associated </w:t>
-      </w:r>
-      <w:proofErr w:type="gramStart"/>
-      <w:r>
-        <w:t xml:space="preserve">with </w:t>
+        <w:t xml:space="preserve">is associated with </w:t>
       </w:r>
       <m:oMath>
         <m:sSub>
@@ -9736,7 +9876,6 @@
             </m:ctrlPr>
           </m:sSubPr>
           <m:e>
-            <w:proofErr w:type="gramEnd"/>
             <m:r>
               <m:rPr>
                 <m:sty m:val="b"/>
@@ -9847,10 +9986,7 @@
         <w:t xml:space="preserve"> </w:t>
       </w:r>
       <w:r>
-        <w:t>a</w:t>
-      </w:r>
-      <w:r>
-        <w:t xml:space="preserve">nd the association with </w:t>
+        <w:t xml:space="preserve">and the association with </w:t>
       </w:r>
       <m:oMath>
         <m:sSub>
@@ -9991,16 +10127,7 @@
                     <w:rPr>
                       <w:rFonts w:ascii="Cambria Math" w:hAnsi="Cambria Math"/>
                     </w:rPr>
-                    <m:t>β</m:t>
-                  </m:r>
-                  <m:r>
-                    <m:rPr>
-                      <m:sty m:val="p"/>
-                    </m:rPr>
-                    <w:rPr>
-                      <w:rFonts w:ascii="Cambria Math" w:hAnsi="Cambria Math"/>
-                    </w:rPr>
-                    <m:t xml:space="preserve"> </m:t>
+                    <m:t xml:space="preserve">β </m:t>
                   </m:r>
                   <m:r>
                     <m:rPr>
@@ -10089,12 +10216,12 @@
       <w:pPr>
         <w:pStyle w:val="Heading1"/>
       </w:pPr>
-      <w:bookmarkStart w:id="41" w:name="_Toc323147631"/>
+      <w:bookmarkStart w:id="98" w:name="_Toc323147631"/>
       <w:r>
         <w:lastRenderedPageBreak/>
         <w:t>Planning</w:t>
       </w:r>
-      <w:bookmarkEnd w:id="41"/>
+      <w:bookmarkEnd w:id="98"/>
     </w:p>
     <w:p>
       <w:pPr>
@@ -10160,11 +10287,11 @@
       <w:pPr>
         <w:pStyle w:val="Heading2"/>
       </w:pPr>
-      <w:bookmarkStart w:id="42" w:name="_Toc323147632"/>
+      <w:bookmarkStart w:id="99" w:name="_Toc323147632"/>
       <w:r>
         <w:t>Point-point planner</w:t>
       </w:r>
-      <w:bookmarkEnd w:id="42"/>
+      <w:bookmarkEnd w:id="99"/>
     </w:p>
     <w:p>
       <w:pPr>
@@ -10192,15 +10319,7 @@
         <w:t xml:space="preserve">developed jointly by </w:t>
       </w:r>
       <w:r>
-        <w:t xml:space="preserve">developed by Maxim </w:t>
-      </w:r>
-      <w:proofErr w:type="spellStart"/>
-      <w:r>
-        <w:t>Likhachev</w:t>
-      </w:r>
-      <w:proofErr w:type="spellEnd"/>
-      <w:r>
-        <w:t xml:space="preserve"> at the University of Pennsylvania in collaboration with Willow Garage</w:t>
+        <w:t>developed by Maxim Likhachev at the University of Pennsylvania in collaboration with Willow Garage</w:t>
       </w:r>
       <w:r>
         <w:t xml:space="preserve"> [GET REFERENCE].</w:t>
@@ -10230,16 +10349,11 @@
         <w:t>The x-y plane is discretized with 2.5cm square resolution, and angle</w:t>
       </w:r>
       <w:r>
-        <w:t xml:space="preserve">s are discretized with </w:t>
-      </w:r>
-      <w:proofErr w:type="gramStart"/>
-      <w:r>
-        <w:t>resolutio</w:t>
+        <w:t>s are discretized with resolutio</w:t>
       </w:r>
       <w:r>
         <w:t xml:space="preserve">n </w:t>
       </w:r>
-      <w:proofErr w:type="gramEnd"/>
       <m:oMath>
         <m:r>
           <w:rPr>
@@ -10474,8 +10588,8 @@
       <w:pPr>
         <w:pStyle w:val="Caption1"/>
       </w:pPr>
-      <w:bookmarkStart w:id="43" w:name="_Ref322950225"/>
-      <w:bookmarkStart w:id="44" w:name="_Toc323147648"/>
+      <w:bookmarkStart w:id="100" w:name="_Ref322950225"/>
+      <w:bookmarkStart w:id="101" w:name="_Toc323147648"/>
       <w:r>
         <w:t xml:space="preserve">Figure </w:t>
       </w:r>
@@ -10487,14 +10601,14 @@
           <w:t>12</w:t>
         </w:r>
       </w:fldSimple>
-      <w:bookmarkEnd w:id="43"/>
+      <w:bookmarkEnd w:id="100"/>
       <w:r>
         <w:t>: Smooth p</w:t>
       </w:r>
       <w:r>
         <w:t>ath produced by SBPL planner in presence of obstacles</w:t>
       </w:r>
-      <w:bookmarkEnd w:id="44"/>
+      <w:bookmarkEnd w:id="101"/>
       <w:r>
         <w:t xml:space="preserve"> (grid size 1m)</w:t>
       </w:r>
@@ -10568,8 +10682,8 @@
       <w:pPr>
         <w:pStyle w:val="Caption1"/>
       </w:pPr>
-      <w:bookmarkStart w:id="45" w:name="_Ref322520674"/>
-      <w:bookmarkStart w:id="46" w:name="_Toc323147649"/>
+      <w:bookmarkStart w:id="102" w:name="_Ref322520674"/>
+      <w:bookmarkStart w:id="103" w:name="_Toc323147649"/>
       <w:r>
         <w:t xml:space="preserve">Figure </w:t>
       </w:r>
@@ -10581,11 +10695,11 @@
           <w:t>13</w:t>
         </w:r>
       </w:fldSimple>
-      <w:bookmarkEnd w:id="45"/>
+      <w:bookmarkEnd w:id="102"/>
       <w:r>
         <w:t>: Harlie's motion primitives</w:t>
       </w:r>
-      <w:bookmarkEnd w:id="46"/>
+      <w:bookmarkEnd w:id="103"/>
     </w:p>
     <w:p>
       <w:pPr>
@@ -10605,14 +10719,14 @@
       <w:pPr>
         <w:pStyle w:val="Heading2"/>
       </w:pPr>
-      <w:bookmarkStart w:id="47" w:name="_Toc323147633"/>
+      <w:bookmarkStart w:id="104" w:name="_Toc323147633"/>
       <w:r>
         <w:t>Dynamic P</w:t>
       </w:r>
       <w:r>
         <w:t>lanning</w:t>
       </w:r>
-      <w:bookmarkEnd w:id="47"/>
+      <w:bookmarkEnd w:id="104"/>
     </w:p>
     <w:p>
       <w:pPr>
@@ -10787,7 +10901,7 @@
                                 <w:sz w:val="24"/>
                               </w:rPr>
                             </w:pPr>
-                            <w:bookmarkStart w:id="48" w:name="_Toc323147636"/>
+                            <w:bookmarkStart w:id="105" w:name="_Toc323147636"/>
                             <w:r>
                               <w:t xml:space="preserve">Table </w:t>
                             </w:r>
@@ -10802,7 +10916,7 @@
                             <w:r>
                               <w:t>: Conditions for Replanning</w:t>
                             </w:r>
-                            <w:bookmarkEnd w:id="48"/>
+                            <w:bookmarkEnd w:id="105"/>
                           </w:p>
                         </w:txbxContent>
                       </wps:txbx>
@@ -11280,7 +11394,7 @@
       <w:pPr>
         <w:pStyle w:val="Heading2"/>
       </w:pPr>
-      <w:bookmarkStart w:id="50" w:name="_Toc323147634"/>
+      <w:bookmarkStart w:id="106" w:name="_Toc323147634"/>
       <w:r>
         <w:t xml:space="preserve">Goal </w:t>
       </w:r>
@@ -11290,7 +11404,7 @@
       <w:r>
         <w:t>eneration</w:t>
       </w:r>
-      <w:bookmarkEnd w:id="50"/>
+      <w:bookmarkEnd w:id="106"/>
     </w:p>
     <w:p>
       <w:pPr>
@@ -11468,8 +11582,8 @@
       <w:pPr>
         <w:pStyle w:val="Caption1"/>
       </w:pPr>
-      <w:bookmarkStart w:id="51" w:name="_Ref322951239"/>
-      <w:bookmarkStart w:id="52" w:name="_Toc323147650"/>
+      <w:bookmarkStart w:id="107" w:name="_Ref322951239"/>
+      <w:bookmarkStart w:id="108" w:name="_Toc323147650"/>
       <w:r>
         <w:t xml:space="preserve">Figure </w:t>
       </w:r>
@@ -11481,7 +11595,7 @@
           <w:t>14</w:t>
         </w:r>
       </w:fldSimple>
-      <w:bookmarkEnd w:id="51"/>
+      <w:bookmarkEnd w:id="107"/>
       <w:r>
         <w:t>: Goal constellation</w:t>
       </w:r>
@@ -11494,7 +11608,7 @@
       <w:r>
         <w:t xml:space="preserve"> (grid resolution 1m)</w:t>
       </w:r>
-      <w:bookmarkEnd w:id="52"/>
+      <w:bookmarkEnd w:id="108"/>
     </w:p>
     <w:p>
       <w:pPr>
@@ -11542,26 +11656,18 @@
       </w:pPr>
       <w:r>
         <w:lastRenderedPageBreak/>
-        <w:t xml:space="preserve">As a special case when the target is close, less than 1m away, </w:t>
-      </w:r>
-      <w:proofErr w:type="gramStart"/>
-      <w:r>
-        <w:t>the</w:t>
-      </w:r>
-      <w:proofErr w:type="gramEnd"/>
-      <w:r>
-        <w:t xml:space="preserve"> robot bypasses planning altogether, and simply generates a turn-in-place path segment to rotate and face the target.</w:t>
+        <w:t>As a special case when the target is close, less than 1m away, the robot bypasses planning altogether, and simply generates a turn-in-place path segment to rotate and face the target.</w:t>
       </w:r>
     </w:p>
     <w:p>
       <w:pPr>
         <w:pStyle w:val="Heading2"/>
       </w:pPr>
-      <w:bookmarkStart w:id="53" w:name="_Toc323147635"/>
+      <w:bookmarkStart w:id="109" w:name="_Toc323147635"/>
       <w:r>
         <w:t>Future Work</w:t>
       </w:r>
-      <w:bookmarkEnd w:id="53"/>
+      <w:bookmarkEnd w:id="109"/>
     </w:p>
     <w:p>
       <w:pPr>
@@ -11658,7 +11764,7 @@
           <w:rPr>
             <w:noProof/>
           </w:rPr>
-          <w:t>1</w:t>
+          <w:t>2</w:t>
         </w:r>
         <w:r>
           <w:rPr>
@@ -12605,6 +12711,7 @@
   <w:style w:type="character" w:default="1" w:styleId="DefaultParagraphFont">
     <w:name w:val="Default Paragraph Font"/>
     <w:uiPriority w:val="1"/>
+    <w:semiHidden/>
     <w:unhideWhenUsed/>
   </w:style>
   <w:style w:type="table" w:default="1" w:styleId="TableNormal">
@@ -13639,6 +13746,7 @@
   <w:style w:type="character" w:default="1" w:styleId="DefaultParagraphFont">
     <w:name w:val="Default Paragraph Font"/>
     <w:uiPriority w:val="1"/>
+    <w:semiHidden/>
     <w:unhideWhenUsed/>
   </w:style>
   <w:style w:type="table" w:default="1" w:styleId="TableNormal">

</xml_diff>